<commit_message>
updated pres and speach
</commit_message>
<xml_diff>
--- a/ВКР/Презентация/Речь.docx
+++ b/ВКР/Презентация/Речь.docx
@@ -200,182 +200,210 @@
         <w:pStyle w:val="1"/>
         <w:rPr>
           <w:bCs/>
+          <w:color w:val="auto"/>
+        </w:rPr>
+      </w:pPr>
+      <w:r>
+        <w:rPr>
+          <w:bCs/>
+          <w:color w:val="auto"/>
+        </w:rPr>
+        <w:t>Формализованная постановка задачи</w:t>
+      </w:r>
+    </w:p>
+    <w:p>
+      <w:r>
+        <w:t>З</w:t>
+      </w:r>
+      <w:r>
+        <w:t>адача</w:t>
+      </w:r>
+      <w:r>
+        <w:t xml:space="preserve"> </w:t>
+      </w:r>
+      <w:r>
+        <w:t>анализа активности пользователей САПР</w:t>
+      </w:r>
+      <w:r>
+        <w:t xml:space="preserve"> представлена в нотации IDEF0</w:t>
+      </w:r>
+      <w:r>
+        <w:t>, которую Вы можете видеть на слайде.</w:t>
+      </w:r>
+      <w:r>
+        <w:t xml:space="preserve"> </w:t>
+      </w:r>
+      <w:r>
+        <w:t>На вход программе подаются информация о выполненных командах и пользовательские параметры: минимальный уровень поддержки, минимальный и максимальный разрывы между командами</w:t>
+      </w:r>
+      <w:r>
+        <w:t xml:space="preserve"> в секундах</w:t>
+      </w:r>
+      <w:r>
+        <w:t>.</w:t>
+      </w:r>
+      <w:r>
+        <w:t xml:space="preserve"> </w:t>
+      </w:r>
+      <w:r>
+        <w:t>Ограничения на входные данные представлены на экране</w:t>
+      </w:r>
+    </w:p>
+    <w:p>
+      <w:r>
+        <w:t xml:space="preserve">Используя </w:t>
+      </w:r>
+      <w:r>
+        <w:t>методы поиска последовательных шаблонов,</w:t>
+      </w:r>
+      <w:r>
+        <w:t xml:space="preserve"> система определяет часто встречающиеся последовательности команд</w:t>
+      </w:r>
+      <w:r>
+        <w:t>, их уровень поддержки и коэффициент зависимости</w:t>
+      </w:r>
+      <w:r>
+        <w:t>.</w:t>
+      </w:r>
+    </w:p>
+    <w:p>
+      <w:pPr>
+        <w:pStyle w:val="1"/>
+        <w:rPr>
           <w:color w:val="FF0000"/>
         </w:rPr>
       </w:pPr>
+      <w:r>
+        <w:rPr>
+          <w:color w:val="FF0000"/>
+        </w:rPr>
+        <w:lastRenderedPageBreak/>
+        <w:t>Характеристики последовательностей</w:t>
+      </w:r>
+    </w:p>
+    <w:p>
+      <w:r>
+        <w:t>Значение поддержки последовательности равно проценту сессий, которые ее поддерживают.</w:t>
+      </w:r>
+    </w:p>
+    <w:p>
+      <w:r>
+        <w:t xml:space="preserve">Сессия поддерживает последовательность, если содержит все ее </w:t>
+      </w:r>
+      <w:r>
+        <w:t>элементы</w:t>
+      </w:r>
+      <w:r>
+        <w:t xml:space="preserve"> </w:t>
+      </w:r>
+      <w:r>
+        <w:t>в том же порядке и временной промежуток между каждыми двумя соседними командами удовлетворяет параметрам заданным пользователем.</w:t>
+      </w:r>
+    </w:p>
+    <w:p>
+      <w:r>
+        <w:t>Коэффициент зависимости показывает, насколько команды в последовательности зависят друг от друга и считается как отношение поддержки последовательности к произведению поддержек всех подпоследовательностей, состоящих из 1 команды.</w:t>
+      </w:r>
+      <w:r>
+        <w:t xml:space="preserve"> Если значение коэффициента &lt;= 1, значит зависимости нету. Если </w:t>
+      </w:r>
+      <w:proofErr w:type="gramStart"/>
+      <w:r>
+        <w:t>же &gt;</w:t>
+      </w:r>
+      <w:proofErr w:type="gramEnd"/>
+      <w:r>
+        <w:t xml:space="preserve"> 1, то зависимость есть. Чем больше единицы, тем вероятней то, что эти команды использовались вместе.</w:t>
+      </w:r>
+    </w:p>
+    <w:p>
+      <w:pPr>
+        <w:pStyle w:val="1"/>
+        <w:rPr>
+          <w:color w:val="FF0000"/>
+        </w:rPr>
+      </w:pPr>
+      <w:commentRangeStart w:id="0"/>
       <w:r>
         <w:rPr>
           <w:bCs/>
           <w:color w:val="FF0000"/>
         </w:rPr>
-        <w:t>Формализованная постановка задачи</w:t>
-      </w:r>
-    </w:p>
-    <w:p>
-      <w:r>
-        <w:rPr>
-          <w:color w:val="808080" w:themeColor="background1" w:themeShade="80"/>
-        </w:rPr>
-        <w:t xml:space="preserve">Поставленная </w:t>
-      </w:r>
-      <w:r>
-        <w:t>задача</w:t>
-      </w:r>
-      <w:r>
+        <w:t>Ключевые этапы алгоритма</w:t>
+      </w:r>
+      <w:commentRangeEnd w:id="0"/>
+      <w:r>
+        <w:rPr>
+          <w:rStyle w:val="a5"/>
+          <w:rFonts w:eastAsiaTheme="minorHAnsi" w:cstheme="minorBidi"/>
+          <w:b w:val="0"/>
+          <w:color w:val="auto"/>
+        </w:rPr>
+        <w:commentReference w:id="0"/>
+      </w:r>
+    </w:p>
+    <w:p>
+      <w:pPr>
+        <w:rPr>
+          <w:color w:val="808080" w:themeColor="background1" w:themeShade="80"/>
+        </w:rPr>
+      </w:pPr>
+      <w:r>
+        <w:rPr>
+          <w:color w:val="808080" w:themeColor="background1" w:themeShade="80"/>
+        </w:rPr>
+        <w:t>Из особенностей предлагаемого метода можно выделить</w:t>
+      </w:r>
+      <w:r>
+        <w:rPr>
+          <w:color w:val="808080" w:themeColor="background1" w:themeShade="80"/>
+        </w:rPr>
+        <w:t xml:space="preserve"> следующие:</w:t>
+      </w:r>
+    </w:p>
+    <w:p>
+      <w:pPr>
+        <w:rPr>
+          <w:color w:val="808080" w:themeColor="background1" w:themeShade="80"/>
+        </w:rPr>
+      </w:pPr>
+      <w:r>
+        <w:rPr>
+          <w:color w:val="808080" w:themeColor="background1" w:themeShade="80"/>
+        </w:rPr>
+        <w:t>П</w:t>
+      </w:r>
+      <w:r>
+        <w:rPr>
+          <w:color w:val="808080" w:themeColor="background1" w:themeShade="80"/>
+        </w:rPr>
+        <w:t xml:space="preserve">еред обработкой </w:t>
+      </w:r>
+      <w:r>
+        <w:rPr>
+          <w:color w:val="808080" w:themeColor="background1" w:themeShade="80"/>
+        </w:rPr>
+        <w:t>данных</w:t>
+      </w:r>
+      <w:r>
+        <w:rPr>
+          <w:color w:val="808080" w:themeColor="background1" w:themeShade="80"/>
+        </w:rPr>
+        <w:t xml:space="preserve"> алгоритмом, </w:t>
+      </w:r>
+      <w:r>
+        <w:rPr>
+          <w:color w:val="808080" w:themeColor="background1" w:themeShade="80"/>
+        </w:rPr>
+        <w:t>они</w:t>
+      </w:r>
+      <w:r>
+        <w:rPr>
+          <w:color w:val="808080" w:themeColor="background1" w:themeShade="80"/>
+        </w:rPr>
         <w:t xml:space="preserve"> </w:t>
       </w:r>
       <w:r>
-        <w:t>анализа активности пользователей САПР</w:t>
-      </w:r>
-      <w:r>
-        <w:t xml:space="preserve"> представлена в нотации IDEF0</w:t>
-      </w:r>
-      <w:r>
-        <w:t>, которую Вы можете видеть на слайде.</w:t>
-      </w:r>
-      <w:r>
-        <w:t xml:space="preserve"> </w:t>
-      </w:r>
-      <w:r>
-        <w:t>На вход программе подаются информация о выполненных командах и пользовательские параметры: минимальный уровень поддержки, минимальный и максимальный разрывы между командами</w:t>
-      </w:r>
-      <w:r>
-        <w:t xml:space="preserve"> в секундах</w:t>
-      </w:r>
-      <w:r>
-        <w:t>.</w:t>
-      </w:r>
-      <w:r>
-        <w:t xml:space="preserve"> </w:t>
-      </w:r>
-      <w:r>
-        <w:t>Ограничения на входные данные представлены на экране</w:t>
-      </w:r>
-    </w:p>
-    <w:p>
-      <w:r>
-        <w:t xml:space="preserve">Используя </w:t>
-      </w:r>
-      <w:r>
-        <w:t>методы поиска последовательных шаблонов,</w:t>
-      </w:r>
-      <w:r>
-        <w:t xml:space="preserve"> система определяет часто встречающиеся последовательности команд</w:t>
-      </w:r>
-      <w:r>
-        <w:t>, их уровень поддержки и коэффициент зависимости</w:t>
-      </w:r>
-      <w:r>
-        <w:t>.</w:t>
-      </w:r>
-    </w:p>
-    <w:p>
-      <w:pPr>
-        <w:pStyle w:val="1"/>
-        <w:rPr>
-          <w:color w:val="FF0000"/>
-        </w:rPr>
-      </w:pPr>
-      <w:r>
-        <w:rPr>
-          <w:color w:val="FF0000"/>
-        </w:rPr>
-        <w:lastRenderedPageBreak/>
-        <w:t>Характеристики последовательностей</w:t>
-      </w:r>
-    </w:p>
-    <w:p>
-      <w:r>
-        <w:t>Значение поддержки последовательности равно проценту сессий, которые ее поддерживают.</w:t>
-      </w:r>
-    </w:p>
-    <w:p>
-      <w:r>
-        <w:t xml:space="preserve">Сессия поддерживает последовательность, если содержит все ее </w:t>
-      </w:r>
-      <w:r>
-        <w:t>элементы</w:t>
-      </w:r>
-      <w:r>
-        <w:t xml:space="preserve"> </w:t>
-      </w:r>
-      <w:r>
-        <w:t>в том же порядке и временной промежуток между каждыми двумя соседними командами удовлетворяет параметрам заданным пользователем.</w:t>
-      </w:r>
-    </w:p>
-    <w:p>
-      <w:r>
-        <w:t>Коэффициент зависимости показывает, насколько команды в последовательности зависят друг от друга и считается как отношение поддержки последовательности к произведению поддержек всех подпоследовательностей, состоящих из 1 команды.</w:t>
-      </w:r>
-      <w:r>
-        <w:t xml:space="preserve"> Если значение коэффициента &lt;= 1, значит зависимости нету. Если </w:t>
-      </w:r>
-      <w:proofErr w:type="gramStart"/>
-      <w:r>
-        <w:t>же &gt;</w:t>
-      </w:r>
-      <w:proofErr w:type="gramEnd"/>
-      <w:r>
-        <w:t xml:space="preserve"> 1, то зависимость есть. Чем больше единицы, тем вероятней то, что эти команды использовались вместе.</w:t>
-      </w:r>
-    </w:p>
-    <w:p>
-      <w:pPr>
-        <w:pStyle w:val="1"/>
-        <w:rPr>
-          <w:color w:val="FF0000"/>
-        </w:rPr>
-      </w:pPr>
-      <w:r>
-        <w:rPr>
-          <w:color w:val="FF0000"/>
-        </w:rPr>
-        <w:t>Особенности предлагаемого метода</w:t>
-      </w:r>
-    </w:p>
-    <w:p>
-      <w:pPr>
-        <w:rPr>
-          <w:color w:val="808080" w:themeColor="background1" w:themeShade="80"/>
-        </w:rPr>
-      </w:pPr>
-      <w:r>
-        <w:rPr>
-          <w:color w:val="808080" w:themeColor="background1" w:themeShade="80"/>
-        </w:rPr>
-        <w:t>П</w:t>
-      </w:r>
-      <w:r>
-        <w:rPr>
-          <w:color w:val="808080" w:themeColor="background1" w:themeShade="80"/>
-        </w:rPr>
-        <w:t xml:space="preserve">еред обработкой </w:t>
-      </w:r>
-      <w:r>
-        <w:rPr>
-          <w:color w:val="808080" w:themeColor="background1" w:themeShade="80"/>
-        </w:rPr>
-        <w:t>данных</w:t>
-      </w:r>
-      <w:r>
-        <w:rPr>
-          <w:color w:val="808080" w:themeColor="background1" w:themeShade="80"/>
-        </w:rPr>
-        <w:t xml:space="preserve"> алгоритмом, </w:t>
-      </w:r>
-      <w:r>
-        <w:rPr>
-          <w:color w:val="808080" w:themeColor="background1" w:themeShade="80"/>
-        </w:rPr>
-        <w:t>они</w:t>
-      </w:r>
-      <w:r>
-        <w:rPr>
-          <w:color w:val="808080" w:themeColor="background1" w:themeShade="80"/>
-        </w:rPr>
-        <w:t xml:space="preserve"> </w:t>
-      </w:r>
-      <w:r>
         <w:rPr>
           <w:color w:val="808080" w:themeColor="background1" w:themeShade="80"/>
         </w:rPr>
@@ -404,13 +432,13 @@
         <w:rPr>
           <w:color w:val="808080" w:themeColor="background1" w:themeShade="80"/>
         </w:rPr>
-        <w:t>Д</w:t>
-      </w:r>
-      <w:r>
-        <w:rPr>
-          <w:color w:val="808080" w:themeColor="background1" w:themeShade="80"/>
-        </w:rPr>
-        <w:t>ля разрабатываемого метода элемент последовательности может состоять только из одной команды.</w:t>
+        <w:t>Э</w:t>
+      </w:r>
+      <w:r>
+        <w:rPr>
+          <w:color w:val="808080" w:themeColor="background1" w:themeShade="80"/>
+        </w:rPr>
+        <w:t>лемент последовательности может состоять только из одной команды.</w:t>
       </w:r>
       <w:r>
         <w:rPr>
@@ -610,26 +638,14 @@
     <w:p>
       <w:pPr>
         <w:pStyle w:val="1"/>
-        <w:rPr>
-          <w:color w:val="FF0000"/>
-        </w:rPr>
-      </w:pPr>
-      <w:r>
-        <w:rPr>
-          <w:color w:val="FF0000"/>
-        </w:rPr>
+      </w:pPr>
+      <w:r>
         <w:t>Сравнительный анализ времени выполнения метода в</w:t>
       </w:r>
       <w:r>
-        <w:rPr>
-          <w:color w:val="FF0000"/>
-        </w:rPr>
         <w:t xml:space="preserve"> </w:t>
       </w:r>
       <w:r>
-        <w:rPr>
-          <w:color w:val="FF0000"/>
-        </w:rPr>
         <w:t>зависимости от параметров</w:t>
       </w:r>
     </w:p>
@@ -666,25 +682,64 @@
     </w:p>
     <w:p>
       <w:r>
-        <w:t>Как и ожидалось, при уменьшении минимального уровня поддержки, время выполнения будет расти т.к. в таком случае больше последовательностей будут проходить отбор. Особенно видна разница между временем выполнения при значениях минимальной поддержки 0.02 и 0.01.</w:t>
-      </w:r>
-    </w:p>
-    <w:p>
-      <w:r>
-        <w:t xml:space="preserve">При увеличении минимального разрыва между командами, время выполнения уменьшается т.к. в таком случае получается меньше последовательностей из-за увеличения ограничения. К тому же, чем больше записей в базе данных, тем сильнее влияет изменения параметра </w:t>
+        <w:t>Как и ожидалось, при уменьшении минимального уровня поддержки, время выполнения будет расти т.к. в таком случае больше последовательностей будут проходить отбор</w:t>
+      </w:r>
+      <w:r>
+        <w:t>, ч</w:t>
+      </w:r>
+      <w:r>
+        <w:t xml:space="preserve">то видно по </w:t>
+      </w:r>
+      <w:r>
+        <w:t>1ому</w:t>
+      </w:r>
+      <w:r>
+        <w:t xml:space="preserve"> графику.</w:t>
+      </w:r>
+      <w:r>
+        <w:t xml:space="preserve"> </w:t>
+      </w:r>
+      <w:r>
+        <w:rPr>
+          <w:color w:val="808080" w:themeColor="background1" w:themeShade="80"/>
+        </w:rPr>
+        <w:t>Особенно видна разница между временем выполнения при значениях минимальной поддержки 0.02 и 0.01.</w:t>
+      </w:r>
+    </w:p>
+    <w:p>
+      <w:r>
+        <w:t>На 2ом графике мы видим, что п</w:t>
+      </w:r>
+      <w:r>
+        <w:t xml:space="preserve">ри увеличении минимального разрыва между командами, время выполнения уменьшается т.к. в таком случае получается меньше последовательностей из-за увеличения ограничения. </w:t>
+      </w:r>
+      <w:r>
+        <w:rPr>
+          <w:color w:val="808080" w:themeColor="background1" w:themeShade="80"/>
+        </w:rPr>
+        <w:t xml:space="preserve">К тому же, чем больше записей в базе данных, тем сильнее влияет изменения параметра </w:t>
       </w:r>
       <w:proofErr w:type="spellStart"/>
       <w:r>
+        <w:rPr>
+          <w:color w:val="808080" w:themeColor="background1" w:themeShade="80"/>
+        </w:rPr>
         <w:t>min_gap</w:t>
       </w:r>
       <w:proofErr w:type="spellEnd"/>
       <w:r>
+        <w:rPr>
+          <w:color w:val="808080" w:themeColor="background1" w:themeShade="80"/>
+        </w:rPr>
         <w:t>.</w:t>
       </w:r>
     </w:p>
     <w:p>
       <w:r>
-        <w:t>При уменьшении максимального разрыва между командами, время выполнения тоже уменьшается, потому что в этой ситуации, также получается меньше последовательностей проходят ограничения.</w:t>
+        <w:t>На последнем графике видно, что п</w:t>
+      </w:r>
+      <w:r>
+        <w:t>ри уменьшении максимального разрыва между командами, время выполнения тоже уменьшается, потому что в этой ситуации, также получается меньше последовательностей проходят ограничения.</w:t>
       </w:r>
     </w:p>
     <w:p>
@@ -891,6 +946,86 @@
     </w:sectPr>
   </w:body>
 </w:document>
+</file>
+
+<file path=word/comments.xml><?xml version="1.0" encoding="utf-8"?>
+<w:comments xmlns:wpc="http://schemas.microsoft.com/office/word/2010/wordprocessingCanvas" xmlns:cx="http://schemas.microsoft.com/office/drawing/2014/chartex" xmlns:cx1="http://schemas.microsoft.com/office/drawing/2015/9/8/chartex" xmlns:cx2="http://schemas.microsoft.com/office/drawing/2015/10/21/chartex" xmlns:cx3="http://schemas.microsoft.com/office/drawing/2016/5/9/chartex" xmlns:cx4="http://schemas.microsoft.com/office/drawing/2016/5/10/chartex" xmlns:cx5="http://schemas.microsoft.com/office/drawing/2016/5/11/chartex" xmlns:cx6="http://schemas.microsoft.com/office/drawing/2016/5/12/chartex" xmlns:cx7="http://schemas.microsoft.com/office/drawing/2016/5/13/chartex" xmlns:cx8="http://schemas.microsoft.com/office/drawing/2016/5/14/chartex" xmlns:mc="http://schemas.openxmlformats.org/markup-compatibility/2006" xmlns:aink="http://schemas.microsoft.com/office/drawing/2016/ink" xmlns:am3d="http://schemas.microsoft.com/office/drawing/2017/model3d" xmlns:o="urn:schemas-microsoft-com:office:office" xmlns:r="http://schemas.openxmlformats.org/officeDocument/2006/relationships" xmlns:m="http://schemas.openxmlformats.org/officeDocument/2006/math" xmlns:v="urn:schemas-microsoft-com:vml" xmlns:wp14="http://schemas.microsoft.com/office/word/2010/wordprocessingDrawing" xmlns:wp="http://schemas.openxmlformats.org/drawingml/2006/wordprocessingDrawing" xmlns:w10="urn:schemas-microsoft-com:office:word" xmlns:w="http://schemas.openxmlformats.org/wordprocessingml/2006/main" xmlns:w14="http://schemas.microsoft.com/office/word/2010/wordml" xmlns:w15="http://schemas.microsoft.com/office/word/2012/wordml" xmlns:w16cex="http://schemas.microsoft.com/office/word/2018/wordml/cex" xmlns:w16cid="http://schemas.microsoft.com/office/word/2016/wordml/cid" xmlns:w16="http://schemas.microsoft.com/office/word/2018/wordml" xmlns:w16sdtdh="http://schemas.microsoft.com/office/word/2020/wordml/sdtdatahash" xmlns:w16se="http://schemas.microsoft.com/office/word/2015/wordml/symex" xmlns:wpg="http://schemas.microsoft.com/office/word/2010/wordprocessingGroup" xmlns:wpi="http://schemas.microsoft.com/office/word/2010/wordprocessingInk" xmlns:wne="http://schemas.microsoft.com/office/word/2006/wordml" xmlns:wps="http://schemas.microsoft.com/office/word/2010/wordprocessingShape" mc:Ignorable="w14 w15 w16se w16cid w16 w16cex w16sdtdh wp14">
+  <w:comment w:id="0" w:author="Arseny" w:date="2023-05-27T00:23:00Z" w:initials="A">
+    <w:p>
+      <w:pPr>
+        <w:pStyle w:val="a6"/>
+        <w:rPr>
+          <w:noProof/>
+        </w:rPr>
+      </w:pPr>
+      <w:r>
+        <w:rPr>
+          <w:rStyle w:val="a5"/>
+        </w:rPr>
+        <w:annotationRef/>
+      </w:r>
+      <w:r>
+        <w:rPr>
+          <w:noProof/>
+        </w:rPr>
+        <w:t>Либо убрать этот слайд и просто проговорить его в</w:t>
+      </w:r>
+      <w:r>
+        <w:rPr>
+          <w:noProof/>
+        </w:rPr>
+        <w:t xml:space="preserve"> коцне </w:t>
+      </w:r>
+      <w:r>
+        <w:rPr>
+          <w:noProof/>
+        </w:rPr>
+        <w:t>п</w:t>
+      </w:r>
+      <w:r>
+        <w:rPr>
+          <w:noProof/>
+        </w:rPr>
+        <w:t>редыдущего</w:t>
+      </w:r>
+      <w:r>
+        <w:rPr>
+          <w:noProof/>
+        </w:rPr>
+        <w:t>/</w:t>
+      </w:r>
+      <w:r>
+        <w:rPr>
+          <w:noProof/>
+        </w:rPr>
+        <w:t>в начале следующего, либо вставить в него картинку</w:t>
+      </w:r>
+    </w:p>
+    <w:p>
+      <w:pPr>
+        <w:pStyle w:val="a6"/>
+      </w:pPr>
+    </w:p>
+  </w:comment>
+</w:comments>
+</file>
+
+<file path=word/commentsExtended.xml><?xml version="1.0" encoding="utf-8"?>
+<w15:commentsEx xmlns:wpc="http://schemas.microsoft.com/office/word/2010/wordprocessingCanvas" xmlns:cx="http://schemas.microsoft.com/office/drawing/2014/chartex" xmlns:cx1="http://schemas.microsoft.com/office/drawing/2015/9/8/chartex" xmlns:cx2="http://schemas.microsoft.com/office/drawing/2015/10/21/chartex" xmlns:cx3="http://schemas.microsoft.com/office/drawing/2016/5/9/chartex" xmlns:cx4="http://schemas.microsoft.com/office/drawing/2016/5/10/chartex" xmlns:cx5="http://schemas.microsoft.com/office/drawing/2016/5/11/chartex" xmlns:cx6="http://schemas.microsoft.com/office/drawing/2016/5/12/chartex" xmlns:cx7="http://schemas.microsoft.com/office/drawing/2016/5/13/chartex" xmlns:cx8="http://schemas.microsoft.com/office/drawing/2016/5/14/chartex" xmlns:mc="http://schemas.openxmlformats.org/markup-compatibility/2006" xmlns:aink="http://schemas.microsoft.com/office/drawing/2016/ink" xmlns:am3d="http://schemas.microsoft.com/office/drawing/2017/model3d" xmlns:o="urn:schemas-microsoft-com:office:office" xmlns:r="http://schemas.openxmlformats.org/officeDocument/2006/relationships" xmlns:m="http://schemas.openxmlformats.org/officeDocument/2006/math" xmlns:v="urn:schemas-microsoft-com:vml" xmlns:wp14="http://schemas.microsoft.com/office/word/2010/wordprocessingDrawing" xmlns:wp="http://schemas.openxmlformats.org/drawingml/2006/wordprocessingDrawing" xmlns:w10="urn:schemas-microsoft-com:office:word" xmlns:w="http://schemas.openxmlformats.org/wordprocessingml/2006/main" xmlns:w14="http://schemas.microsoft.com/office/word/2010/wordml" xmlns:w15="http://schemas.microsoft.com/office/word/2012/wordml" xmlns:w16cex="http://schemas.microsoft.com/office/word/2018/wordml/cex" xmlns:w16cid="http://schemas.microsoft.com/office/word/2016/wordml/cid" xmlns:w16="http://schemas.microsoft.com/office/word/2018/wordml" xmlns:w16sdtdh="http://schemas.microsoft.com/office/word/2020/wordml/sdtdatahash" xmlns:w16se="http://schemas.microsoft.com/office/word/2015/wordml/symex" xmlns:wpg="http://schemas.microsoft.com/office/word/2010/wordprocessingGroup" xmlns:wpi="http://schemas.microsoft.com/office/word/2010/wordprocessingInk" xmlns:wne="http://schemas.microsoft.com/office/word/2006/wordml" xmlns:wps="http://schemas.microsoft.com/office/word/2010/wordprocessingShape" mc:Ignorable="w14 w15 w16se w16cid w16 w16cex w16sdtdh wp14">
+  <w15:commentEx w15:paraId="02CA1693" w15:done="0"/>
+</w15:commentsEx>
+</file>
+
+<file path=word/commentsExtensible.xml><?xml version="1.0" encoding="utf-8"?>
+<w16cex:commentsExtensible xmlns:wpc="http://schemas.microsoft.com/office/word/2010/wordprocessingCanvas" xmlns:cx="http://schemas.microsoft.com/office/drawing/2014/chartex" xmlns:cx1="http://schemas.microsoft.com/office/drawing/2015/9/8/chartex" xmlns:cx2="http://schemas.microsoft.com/office/drawing/2015/10/21/chartex" xmlns:cx3="http://schemas.microsoft.com/office/drawing/2016/5/9/chartex" xmlns:cx4="http://schemas.microsoft.com/office/drawing/2016/5/10/chartex" xmlns:cx5="http://schemas.microsoft.com/office/drawing/2016/5/11/chartex" xmlns:cx6="http://schemas.microsoft.com/office/drawing/2016/5/12/chartex" xmlns:cx7="http://schemas.microsoft.com/office/drawing/2016/5/13/chartex" xmlns:cx8="http://schemas.microsoft.com/office/drawing/2016/5/14/chartex" xmlns:mc="http://schemas.openxmlformats.org/markup-compatibility/2006" xmlns:aink="http://schemas.microsoft.com/office/drawing/2016/ink" xmlns:am3d="http://schemas.microsoft.com/office/drawing/2017/model3d" xmlns:o="urn:schemas-microsoft-com:office:office" xmlns:r="http://schemas.openxmlformats.org/officeDocument/2006/relationships" xmlns:m="http://schemas.openxmlformats.org/officeDocument/2006/math" xmlns:v="urn:schemas-microsoft-com:vml" xmlns:wp14="http://schemas.microsoft.com/office/word/2010/wordprocessingDrawing" xmlns:wp="http://schemas.openxmlformats.org/drawingml/2006/wordprocessingDrawing" xmlns:w10="urn:schemas-microsoft-com:office:word" xmlns:w="http://schemas.openxmlformats.org/wordprocessingml/2006/main" xmlns:w14="http://schemas.microsoft.com/office/word/2010/wordml" xmlns:w15="http://schemas.microsoft.com/office/word/2012/wordml" xmlns:w16cex="http://schemas.microsoft.com/office/word/2018/wordml/cex" xmlns:w16cid="http://schemas.microsoft.com/office/word/2016/wordml/cid" xmlns:w16="http://schemas.microsoft.com/office/word/2018/wordml" xmlns:w16sdtdh="http://schemas.microsoft.com/office/word/2020/wordml/sdtdatahash" xmlns:w16se="http://schemas.microsoft.com/office/word/2015/wordml/symex" xmlns:wpg="http://schemas.microsoft.com/office/word/2010/wordprocessingGroup" xmlns:wpi="http://schemas.microsoft.com/office/word/2010/wordprocessingInk" xmlns:wne="http://schemas.microsoft.com/office/word/2006/wordml" xmlns:wps="http://schemas.microsoft.com/office/word/2010/wordprocessingShape" mc:Ignorable="w14 w15 w16se w16cid w16 w16cex w16sdtdh wp14">
+  <w16cex:commentExtensible w16cex:durableId="281BCBF2" w16cex:dateUtc="2023-05-26T21:23:00Z"/>
+</w16cex:commentsExtensible>
+</file>
+
+<file path=word/commentsIds.xml><?xml version="1.0" encoding="utf-8"?>
+<w16cid:commentsIds xmlns:wpc="http://schemas.microsoft.com/office/word/2010/wordprocessingCanvas" xmlns:cx="http://schemas.microsoft.com/office/drawing/2014/chartex" xmlns:cx1="http://schemas.microsoft.com/office/drawing/2015/9/8/chartex" xmlns:cx2="http://schemas.microsoft.com/office/drawing/2015/10/21/chartex" xmlns:cx3="http://schemas.microsoft.com/office/drawing/2016/5/9/chartex" xmlns:cx4="http://schemas.microsoft.com/office/drawing/2016/5/10/chartex" xmlns:cx5="http://schemas.microsoft.com/office/drawing/2016/5/11/chartex" xmlns:cx6="http://schemas.microsoft.com/office/drawing/2016/5/12/chartex" xmlns:cx7="http://schemas.microsoft.com/office/drawing/2016/5/13/chartex" xmlns:cx8="http://schemas.microsoft.com/office/drawing/2016/5/14/chartex" xmlns:mc="http://schemas.openxmlformats.org/markup-compatibility/2006" xmlns:aink="http://schemas.microsoft.com/office/drawing/2016/ink" xmlns:am3d="http://schemas.microsoft.com/office/drawing/2017/model3d" xmlns:o="urn:schemas-microsoft-com:office:office" xmlns:r="http://schemas.openxmlformats.org/officeDocument/2006/relationships" xmlns:m="http://schemas.openxmlformats.org/officeDocument/2006/math" xmlns:v="urn:schemas-microsoft-com:vml" xmlns:wp14="http://schemas.microsoft.com/office/word/2010/wordprocessingDrawing" xmlns:wp="http://schemas.openxmlformats.org/drawingml/2006/wordprocessingDrawing" xmlns:w10="urn:schemas-microsoft-com:office:word" xmlns:w="http://schemas.openxmlformats.org/wordprocessingml/2006/main" xmlns:w14="http://schemas.microsoft.com/office/word/2010/wordml" xmlns:w15="http://schemas.microsoft.com/office/word/2012/wordml" xmlns:w16cex="http://schemas.microsoft.com/office/word/2018/wordml/cex" xmlns:w16cid="http://schemas.microsoft.com/office/word/2016/wordml/cid" xmlns:w16="http://schemas.microsoft.com/office/word/2018/wordml" xmlns:w16sdtdh="http://schemas.microsoft.com/office/word/2020/wordml/sdtdatahash" xmlns:w16se="http://schemas.microsoft.com/office/word/2015/wordml/symex" xmlns:wpg="http://schemas.microsoft.com/office/word/2010/wordprocessingGroup" xmlns:wpi="http://schemas.microsoft.com/office/word/2010/wordprocessingInk" xmlns:wne="http://schemas.microsoft.com/office/word/2006/wordml" xmlns:wps="http://schemas.microsoft.com/office/word/2010/wordprocessingShape" mc:Ignorable="w14 w15 w16se w16cid w16 w16cex w16sdtdh wp14">
+  <w16cid:commentId w16cid:paraId="02CA1693" w16cid:durableId="281BCBF2"/>
+</w16cid:commentsIds>
 </file>
 
 <file path=word/numbering.xml><?xml version="1.0" encoding="utf-8"?>
@@ -1514,6 +1649,14 @@
     <w:abstractNumId w:val="1"/>
   </w:num>
 </w:numbering>
+</file>
+
+<file path=word/people.xml><?xml version="1.0" encoding="utf-8"?>
+<w15:people xmlns:wpc="http://schemas.microsoft.com/office/word/2010/wordprocessingCanvas" xmlns:cx="http://schemas.microsoft.com/office/drawing/2014/chartex" xmlns:cx1="http://schemas.microsoft.com/office/drawing/2015/9/8/chartex" xmlns:cx2="http://schemas.microsoft.com/office/drawing/2015/10/21/chartex" xmlns:cx3="http://schemas.microsoft.com/office/drawing/2016/5/9/chartex" xmlns:cx4="http://schemas.microsoft.com/office/drawing/2016/5/10/chartex" xmlns:cx5="http://schemas.microsoft.com/office/drawing/2016/5/11/chartex" xmlns:cx6="http://schemas.microsoft.com/office/drawing/2016/5/12/chartex" xmlns:cx7="http://schemas.microsoft.com/office/drawing/2016/5/13/chartex" xmlns:cx8="http://schemas.microsoft.com/office/drawing/2016/5/14/chartex" xmlns:mc="http://schemas.openxmlformats.org/markup-compatibility/2006" xmlns:aink="http://schemas.microsoft.com/office/drawing/2016/ink" xmlns:am3d="http://schemas.microsoft.com/office/drawing/2017/model3d" xmlns:o="urn:schemas-microsoft-com:office:office" xmlns:r="http://schemas.openxmlformats.org/officeDocument/2006/relationships" xmlns:m="http://schemas.openxmlformats.org/officeDocument/2006/math" xmlns:v="urn:schemas-microsoft-com:vml" xmlns:wp14="http://schemas.microsoft.com/office/word/2010/wordprocessingDrawing" xmlns:wp="http://schemas.openxmlformats.org/drawingml/2006/wordprocessingDrawing" xmlns:w10="urn:schemas-microsoft-com:office:word" xmlns:w="http://schemas.openxmlformats.org/wordprocessingml/2006/main" xmlns:w14="http://schemas.microsoft.com/office/word/2010/wordml" xmlns:w15="http://schemas.microsoft.com/office/word/2012/wordml" xmlns:w16cex="http://schemas.microsoft.com/office/word/2018/wordml/cex" xmlns:w16cid="http://schemas.microsoft.com/office/word/2016/wordml/cid" xmlns:w16="http://schemas.microsoft.com/office/word/2018/wordml" xmlns:w16sdtdh="http://schemas.microsoft.com/office/word/2020/wordml/sdtdatahash" xmlns:w16se="http://schemas.microsoft.com/office/word/2015/wordml/symex" xmlns:wpg="http://schemas.microsoft.com/office/word/2010/wordprocessingGroup" xmlns:wpi="http://schemas.microsoft.com/office/word/2010/wordprocessingInk" xmlns:wne="http://schemas.microsoft.com/office/word/2006/wordml" xmlns:wps="http://schemas.microsoft.com/office/word/2010/wordprocessingShape" mc:Ignorable="w14 w15 w16se w16cid w16 w16cex w16sdtdh wp14">
+  <w15:person w15:author="Arseny">
+    <w15:presenceInfo w15:providerId="Windows Live" w15:userId="f5d6e21ebee198ae"/>
+  </w15:person>
+</w15:people>
 </file>
 
 <file path=word/styles.xml><?xml version="1.0" encoding="utf-8"?>
@@ -2067,6 +2210,90 @@
       <w:lang w:eastAsia="ru-RU"/>
     </w:rPr>
   </w:style>
+  <w:style w:type="character" w:styleId="a5">
+    <w:name w:val="annotation reference"/>
+    <w:basedOn w:val="a0"/>
+    <w:uiPriority w:val="99"/>
+    <w:semiHidden/>
+    <w:unhideWhenUsed/>
+    <w:rsid w:val="00E05449"/>
+    <w:rPr>
+      <w:sz w:val="16"/>
+      <w:szCs w:val="16"/>
+    </w:rPr>
+  </w:style>
+  <w:style w:type="paragraph" w:styleId="a6">
+    <w:name w:val="annotation text"/>
+    <w:basedOn w:val="a"/>
+    <w:link w:val="a7"/>
+    <w:uiPriority w:val="99"/>
+    <w:semiHidden/>
+    <w:unhideWhenUsed/>
+    <w:rsid w:val="00E05449"/>
+    <w:pPr>
+      <w:spacing w:line="240" w:lineRule="auto"/>
+    </w:pPr>
+    <w:rPr>
+      <w:sz w:val="20"/>
+      <w:szCs w:val="20"/>
+    </w:rPr>
+  </w:style>
+  <w:style w:type="character" w:customStyle="1" w:styleId="a7">
+    <w:name w:val="Текст примечания Знак"/>
+    <w:basedOn w:val="a0"/>
+    <w:link w:val="a6"/>
+    <w:uiPriority w:val="99"/>
+    <w:semiHidden/>
+    <w:rsid w:val="00E05449"/>
+    <w:rPr>
+      <w:rFonts w:ascii="Times New Roman" w:hAnsi="Times New Roman"/>
+      <w:sz w:val="20"/>
+      <w:szCs w:val="20"/>
+    </w:rPr>
+  </w:style>
+  <w:style w:type="paragraph" w:styleId="a8">
+    <w:name w:val="annotation subject"/>
+    <w:basedOn w:val="a6"/>
+    <w:next w:val="a6"/>
+    <w:link w:val="a9"/>
+    <w:uiPriority w:val="99"/>
+    <w:semiHidden/>
+    <w:unhideWhenUsed/>
+    <w:rsid w:val="00E05449"/>
+    <w:rPr>
+      <w:b/>
+      <w:bCs/>
+    </w:rPr>
+  </w:style>
+  <w:style w:type="character" w:customStyle="1" w:styleId="a9">
+    <w:name w:val="Тема примечания Знак"/>
+    <w:basedOn w:val="a7"/>
+    <w:link w:val="a8"/>
+    <w:uiPriority w:val="99"/>
+    <w:semiHidden/>
+    <w:rsid w:val="00E05449"/>
+    <w:rPr>
+      <w:rFonts w:ascii="Times New Roman" w:hAnsi="Times New Roman"/>
+      <w:b/>
+      <w:bCs/>
+      <w:sz w:val="20"/>
+      <w:szCs w:val="20"/>
+    </w:rPr>
+  </w:style>
+  <w:style w:type="paragraph" w:styleId="aa">
+    <w:name w:val="Revision"/>
+    <w:hidden/>
+    <w:uiPriority w:val="99"/>
+    <w:semiHidden/>
+    <w:rsid w:val="00E05449"/>
+    <w:pPr>
+      <w:spacing w:after="0" w:line="240" w:lineRule="auto"/>
+    </w:pPr>
+    <w:rPr>
+      <w:rFonts w:ascii="Times New Roman" w:hAnsi="Times New Roman"/>
+      <w:sz w:val="28"/>
+    </w:rPr>
+  </w:style>
 </w:styles>
 </file>
 

</xml_diff>

<commit_message>
rdy to pre def
</commit_message>
<xml_diff>
--- a/ВКР/Презентация/Речь.docx
+++ b/ВКР/Презентация/Речь.docx
@@ -60,28 +60,165 @@
     <w:p>
       <w:pPr>
         <w:pStyle w:val="1"/>
-        <w:rPr>
-          <w:color w:val="FF0000"/>
-        </w:rPr>
-      </w:pPr>
-      <w:r>
-        <w:rPr>
-          <w:color w:val="FF0000"/>
-        </w:rPr>
+      </w:pPr>
+      <w:r>
         <w:t>Актуальность</w:t>
       </w:r>
     </w:p>
     <w:p>
-      <w:r>
-        <w:t>Уровень удобства использования программного интерфейса влияет на качество всего ПО в целом. Признаком недостаточного уровня удобства использования является наличие проблем взаимодействия пользователя с интерфейсом. Они могут быть связаны либо со сложностью принятия решений</w:t>
-      </w:r>
-      <w:r>
+      <w:pPr>
+        <w:rPr>
+          <w:color w:val="000000" w:themeColor="text1"/>
+        </w:rPr>
+      </w:pPr>
+      <w:r>
+        <w:rPr>
+          <w:color w:val="000000" w:themeColor="text1"/>
+        </w:rPr>
+        <w:t>Анализ активности пользователей позволяет разработчикам понять, как они взаимодействуют с системой и внести улучшения в интерфейс и</w:t>
+      </w:r>
+      <w:r>
+        <w:rPr>
+          <w:color w:val="000000" w:themeColor="text1"/>
+        </w:rPr>
+        <w:t>ли</w:t>
+      </w:r>
+      <w:r>
+        <w:rPr>
+          <w:color w:val="000000" w:themeColor="text1"/>
+        </w:rPr>
+        <w:t xml:space="preserve"> функциональность, для повышения эффективности использования системы.</w:t>
+      </w:r>
+    </w:p>
+    <w:p>
+      <w:pPr>
+        <w:rPr>
+          <w:color w:val="808080" w:themeColor="background1" w:themeShade="80"/>
+        </w:rPr>
+      </w:pPr>
+      <w:r>
+        <w:rPr>
+          <w:color w:val="000000" w:themeColor="text1"/>
+        </w:rPr>
+        <w:t>Кроме этого</w:t>
+      </w:r>
+      <w:r>
+        <w:rPr>
+          <w:color w:val="000000" w:themeColor="text1"/>
+        </w:rPr>
+        <w:t>, на основе полученной информации можно сделать выводы</w:t>
+      </w:r>
+      <w:r>
+        <w:rPr>
+          <w:color w:val="000000" w:themeColor="text1"/>
+        </w:rPr>
+        <w:t xml:space="preserve"> на каких аспектах системы стоит </w:t>
+      </w:r>
+      <w:r>
+        <w:rPr>
+          <w:color w:val="000000" w:themeColor="text1"/>
+        </w:rPr>
+        <w:t xml:space="preserve">сосредоточить </w:t>
+      </w:r>
+      <w:r>
+        <w:rPr>
+          <w:color w:val="000000" w:themeColor="text1"/>
+        </w:rPr>
+        <w:t>усилия</w:t>
+      </w:r>
+      <w:r>
+        <w:rPr>
+          <w:color w:val="000000" w:themeColor="text1"/>
+        </w:rPr>
+        <w:t>.</w:t>
+      </w:r>
+    </w:p>
+    <w:p>
+      <w:pPr>
+        <w:rPr>
+          <w:color w:val="000000" w:themeColor="text1"/>
+        </w:rPr>
+      </w:pPr>
+      <w:r>
+        <w:rPr>
+          <w:color w:val="000000" w:themeColor="text1"/>
+        </w:rPr>
+        <w:t xml:space="preserve">А также, выявить </w:t>
+      </w:r>
+      <w:r>
+        <w:rPr>
+          <w:color w:val="000000" w:themeColor="text1"/>
+        </w:rPr>
+        <w:t xml:space="preserve">аномальное или нежелательное поведение, которое может указывать на возможные </w:t>
+      </w:r>
+      <w:r>
+        <w:rPr>
+          <w:color w:val="000000" w:themeColor="text1"/>
+        </w:rPr>
+        <w:t>проблем</w:t>
+      </w:r>
+      <w:r>
+        <w:rPr>
+          <w:color w:val="000000" w:themeColor="text1"/>
+        </w:rPr>
+        <w:t>ы</w:t>
+      </w:r>
+      <w:r>
+        <w:rPr>
+          <w:color w:val="000000" w:themeColor="text1"/>
+        </w:rPr>
+        <w:t xml:space="preserve"> взаимодействия пользователя с интерфейсом</w:t>
+      </w:r>
+      <w:r>
+        <w:rPr>
+          <w:color w:val="000000" w:themeColor="text1"/>
+        </w:rPr>
+        <w:t xml:space="preserve"> или ошибки в системе.</w:t>
+      </w:r>
+    </w:p>
+    <w:p>
+      <w:pPr>
+        <w:ind w:firstLine="708"/>
+        <w:rPr>
+          <w:color w:val="808080" w:themeColor="background1" w:themeShade="80"/>
+        </w:rPr>
+      </w:pPr>
+      <w:r>
+        <w:rPr>
+          <w:color w:val="808080" w:themeColor="background1" w:themeShade="80"/>
+        </w:rPr>
+        <w:t xml:space="preserve">Уровень удобства использования программного интерфейса влияет на качество всего ПО в целом. Признаком недостаточного уровня удобства использования является наличие </w:t>
+      </w:r>
+      <w:bookmarkStart w:id="0" w:name="_Hlk136046340"/>
+      <w:r>
+        <w:rPr>
+          <w:color w:val="808080" w:themeColor="background1" w:themeShade="80"/>
+        </w:rPr>
+        <w:t>проблем взаимодействия пользователя с интерфейсом</w:t>
+      </w:r>
+      <w:bookmarkEnd w:id="0"/>
+      <w:r>
+        <w:rPr>
+          <w:color w:val="808080" w:themeColor="background1" w:themeShade="80"/>
+        </w:rPr>
+        <w:t>. Они могут быть связаны либо со сложностью принятия решений</w:t>
+      </w:r>
+      <w:r>
+        <w:rPr>
+          <w:color w:val="808080" w:themeColor="background1" w:themeShade="80"/>
+        </w:rPr>
         <w:t>,</w:t>
       </w:r>
       <w:r>
+        <w:rPr>
+          <w:color w:val="808080" w:themeColor="background1" w:themeShade="80"/>
+        </w:rPr>
         <w:t xml:space="preserve"> либо с непониманием ответа системы</w:t>
       </w:r>
       <w:r>
+        <w:rPr>
+          <w:color w:val="808080" w:themeColor="background1" w:themeShade="80"/>
+        </w:rPr>
         <w:t>.</w:t>
       </w:r>
     </w:p>
@@ -95,14 +232,27 @@
         <w:rPr>
           <w:color w:val="808080" w:themeColor="background1" w:themeShade="80"/>
         </w:rPr>
-        <w:t>Проблемы взаимодействия в большинстве случаев можно определить по наличию в данных активности пользователей шаблонов</w:t>
-      </w:r>
-      <w:r>
-        <w:rPr>
-          <w:color w:val="808080" w:themeColor="background1" w:themeShade="80"/>
-        </w:rPr>
-        <w:t xml:space="preserve">. </w:t>
-      </w:r>
+        <w:t xml:space="preserve">Проблемы </w:t>
+      </w:r>
+      <w:r>
+        <w:rPr>
+          <w:color w:val="808080" w:themeColor="background1" w:themeShade="80"/>
+        </w:rPr>
+        <w:t>взаимодействия в большинстве случаев можно определить по наличию в данных активности пользователей шаблонов</w:t>
+      </w:r>
+      <w:r>
+        <w:rPr>
+          <w:color w:val="808080" w:themeColor="background1" w:themeShade="80"/>
+        </w:rPr>
+        <w:t>.</w:t>
+      </w:r>
+    </w:p>
+    <w:p>
+      <w:pPr>
+        <w:rPr>
+          <w:color w:val="808080" w:themeColor="background1" w:themeShade="80"/>
+        </w:rPr>
+      </w:pPr>
       <w:r>
         <w:rPr>
           <w:color w:val="808080" w:themeColor="background1" w:themeShade="80"/>
@@ -208,6 +358,7 @@
           <w:bCs/>
           <w:color w:val="auto"/>
         </w:rPr>
+        <w:lastRenderedPageBreak/>
         <w:t>Формализованная постановка задачи</w:t>
       </w:r>
     </w:p>
@@ -270,76 +421,283 @@
       <w:pPr>
         <w:pStyle w:val="1"/>
         <w:rPr>
-          <w:color w:val="FF0000"/>
-        </w:rPr>
-      </w:pPr>
-      <w:r>
-        <w:rPr>
-          <w:color w:val="FF0000"/>
-        </w:rPr>
+          <w:color w:val="808080" w:themeColor="background1" w:themeShade="80"/>
+        </w:rPr>
+      </w:pPr>
+      <w:r>
+        <w:rPr>
+          <w:color w:val="808080" w:themeColor="background1" w:themeShade="80"/>
+        </w:rPr>
+        <w:t>Характеристики последовательностей</w:t>
+      </w:r>
+    </w:p>
+    <w:p>
+      <w:pPr>
+        <w:rPr>
+          <w:color w:val="808080" w:themeColor="background1" w:themeShade="80"/>
+        </w:rPr>
+      </w:pPr>
+      <w:r>
+        <w:rPr>
+          <w:color w:val="808080" w:themeColor="background1" w:themeShade="80"/>
+        </w:rPr>
+        <w:t>Значение поддержки последовательности равно проценту сессий, которые ее поддерживают.</w:t>
+      </w:r>
+    </w:p>
+    <w:p>
+      <w:pPr>
+        <w:rPr>
+          <w:color w:val="808080" w:themeColor="background1" w:themeShade="80"/>
+        </w:rPr>
+      </w:pPr>
+      <w:r>
+        <w:rPr>
+          <w:color w:val="808080" w:themeColor="background1" w:themeShade="80"/>
+        </w:rPr>
+        <w:t xml:space="preserve">Сессия поддерживает последовательность, если содержит все ее </w:t>
+      </w:r>
+      <w:r>
+        <w:rPr>
+          <w:color w:val="808080" w:themeColor="background1" w:themeShade="80"/>
+        </w:rPr>
+        <w:t>элементы</w:t>
+      </w:r>
+      <w:r>
+        <w:rPr>
+          <w:color w:val="808080" w:themeColor="background1" w:themeShade="80"/>
+        </w:rPr>
+        <w:t xml:space="preserve"> </w:t>
+      </w:r>
+      <w:r>
+        <w:rPr>
+          <w:color w:val="808080" w:themeColor="background1" w:themeShade="80"/>
+        </w:rPr>
+        <w:t>в том же порядке и временн</w:t>
+      </w:r>
+      <w:r>
+        <w:rPr>
+          <w:color w:val="808080" w:themeColor="background1" w:themeShade="80"/>
+        </w:rPr>
+        <w:t>ые</w:t>
+      </w:r>
+      <w:r>
+        <w:rPr>
+          <w:color w:val="808080" w:themeColor="background1" w:themeShade="80"/>
+        </w:rPr>
+        <w:t xml:space="preserve"> промежут</w:t>
+      </w:r>
+      <w:r>
+        <w:rPr>
+          <w:color w:val="808080" w:themeColor="background1" w:themeShade="80"/>
+        </w:rPr>
+        <w:t>ки</w:t>
+      </w:r>
+      <w:r>
+        <w:rPr>
+          <w:color w:val="808080" w:themeColor="background1" w:themeShade="80"/>
+        </w:rPr>
+        <w:t xml:space="preserve"> между каждыми двумя соседними командами удовлетворя</w:t>
+      </w:r>
+      <w:r>
+        <w:rPr>
+          <w:color w:val="808080" w:themeColor="background1" w:themeShade="80"/>
+        </w:rPr>
+        <w:t>ю</w:t>
+      </w:r>
+      <w:r>
+        <w:rPr>
+          <w:color w:val="808080" w:themeColor="background1" w:themeShade="80"/>
+        </w:rPr>
+        <w:t>т параметрам</w:t>
+      </w:r>
+      <w:r>
+        <w:rPr>
+          <w:color w:val="808080" w:themeColor="background1" w:themeShade="80"/>
+        </w:rPr>
+        <w:t>,</w:t>
+      </w:r>
+      <w:r>
+        <w:rPr>
+          <w:color w:val="808080" w:themeColor="background1" w:themeShade="80"/>
+        </w:rPr>
+        <w:t xml:space="preserve"> заданным пользователем.</w:t>
+      </w:r>
+    </w:p>
+    <w:p>
+      <w:pPr>
+        <w:rPr>
+          <w:color w:val="808080" w:themeColor="background1" w:themeShade="80"/>
+        </w:rPr>
+      </w:pPr>
+      <w:r>
+        <w:rPr>
+          <w:color w:val="808080" w:themeColor="background1" w:themeShade="80"/>
+        </w:rPr>
+        <w:t>Коэффициент зависимости показывает, насколько команды в последовательности зависят друг от друга и считается как отношение поддержки последовательности к произведению поддержек всех подпоследовательностей, состоящих из 1 команды. Если значение коэффициента &lt;= 1, значит зависимости нету. Если же &gt; 1, то зависимость есть. Чем больше единицы, тем вероятней то, что эти команды использовались вместе.</w:t>
+      </w:r>
+    </w:p>
+    <w:p>
+      <w:pPr>
+        <w:pStyle w:val="1"/>
+      </w:pPr>
+      <w:r>
+        <w:t>Уровень поддержки</w:t>
+      </w:r>
+    </w:p>
+    <w:p>
+      <w:r>
+        <w:t>Значение поддержки последовательности равно проценту сессий, которые ее поддерживают.</w:t>
+      </w:r>
+    </w:p>
+    <w:p>
+      <w:r>
+        <w:t xml:space="preserve">Сессия поддерживает последовательность, если содержит все ее </w:t>
+      </w:r>
+      <w:r>
+        <w:t>элементы</w:t>
+      </w:r>
+      <w:r>
+        <w:t xml:space="preserve"> </w:t>
+      </w:r>
+      <w:r>
+        <w:t>в том же порядке и временн</w:t>
+      </w:r>
+      <w:r>
+        <w:t>ые</w:t>
+      </w:r>
+      <w:r>
+        <w:t xml:space="preserve"> промежут</w:t>
+      </w:r>
+      <w:r>
+        <w:t>ки</w:t>
+      </w:r>
+      <w:r>
+        <w:t xml:space="preserve"> между каждыми двумя соседними командами удовлетворя</w:t>
+      </w:r>
+      <w:r>
+        <w:t>ю</w:t>
+      </w:r>
+      <w:r>
+        <w:t>т параметрам</w:t>
+      </w:r>
+      <w:r>
+        <w:t>,</w:t>
+      </w:r>
+      <w:r>
+        <w:t xml:space="preserve"> заданным пользователем.</w:t>
+      </w:r>
+    </w:p>
+    <w:p>
+      <w:r>
+        <w:t xml:space="preserve">На слайде представлен </w:t>
+      </w:r>
+      <w:r>
+        <w:t>пример сессии и последовательностей,</w:t>
+      </w:r>
+      <w:r>
+        <w:t xml:space="preserve"> которые она поддерживает или нет, где </w:t>
+      </w:r>
+      <w:r>
+        <w:rPr>
+          <w:lang w:val="en-US"/>
+        </w:rPr>
+        <w:t>min</w:t>
+      </w:r>
+      <w:r>
+        <w:t>_</w:t>
+      </w:r>
+      <w:r>
+        <w:rPr>
+          <w:lang w:val="en-US"/>
+        </w:rPr>
+        <w:t>gap</w:t>
+      </w:r>
+      <w:r>
+        <w:t xml:space="preserve"> </w:t>
+      </w:r>
+      <w:r>
+        <w:t xml:space="preserve">и </w:t>
+      </w:r>
+      <w:r>
+        <w:rPr>
+          <w:lang w:val="en-US"/>
+        </w:rPr>
+        <w:t>max</w:t>
+      </w:r>
+      <w:r>
+        <w:t>_</w:t>
+      </w:r>
+      <w:r>
+        <w:rPr>
+          <w:lang w:val="en-US"/>
+        </w:rPr>
+        <w:t>gap</w:t>
+      </w:r>
+      <w:r>
+        <w:t xml:space="preserve"> </w:t>
+      </w:r>
+      <w:r>
+        <w:t xml:space="preserve">это </w:t>
+      </w:r>
+      <w:r>
+        <w:t>минимальный и максимальный разрыв,</w:t>
+      </w:r>
+      <w:r>
+        <w:t xml:space="preserve"> задаваемый пользователем.</w:t>
+      </w:r>
+    </w:p>
+    <w:p>
+      <w:pPr>
+        <w:pStyle w:val="1"/>
+      </w:pPr>
+      <w:r>
+        <w:t>Коэффициент зависимости</w:t>
+      </w:r>
+    </w:p>
+    <w:p>
+      <w:r>
+        <w:t>Коэффициент зависимости показывает, насколько команды в последовательности зависят друг от друга и считается как отношение поддержки последовательности к произведению поддержек всех подпоследовательностей, состоящих из 1 команды.</w:t>
+      </w:r>
+      <w:r>
+        <w:t xml:space="preserve"> Если значение коэффициента &lt;= 1, значит зависимости нету. Если же &gt; 1, то зависимость есть. Чем больше единицы, тем вероятней то, что эти команды использовались вместе.</w:t>
+      </w:r>
+      <w:r>
+        <w:t xml:space="preserve"> </w:t>
+      </w:r>
+    </w:p>
+    <w:p>
+      <w:r>
         <w:lastRenderedPageBreak/>
-        <w:t>Характеристики последовательностей</w:t>
-      </w:r>
-    </w:p>
-    <w:p>
-      <w:r>
-        <w:t>Значение поддержки последовательности равно проценту сессий, которые ее поддерживают.</w:t>
-      </w:r>
-    </w:p>
-    <w:p>
-      <w:r>
-        <w:t xml:space="preserve">Сессия поддерживает последовательность, если содержит все ее </w:t>
-      </w:r>
-      <w:r>
-        <w:t>элементы</w:t>
-      </w:r>
-      <w:r>
-        <w:t xml:space="preserve"> </w:t>
-      </w:r>
-      <w:r>
-        <w:t>в том же порядке и временной промежуток между каждыми двумя соседними командами удовлетворяет параметрам заданным пользователем.</w:t>
-      </w:r>
-    </w:p>
-    <w:p>
-      <w:r>
-        <w:t>Коэффициент зависимости показывает, насколько команды в последовательности зависят друг от друга и считается как отношение поддержки последовательности к произведению поддержек всех подпоследовательностей, состоящих из 1 команды.</w:t>
-      </w:r>
-      <w:r>
-        <w:t xml:space="preserve"> Если значение коэффициента &lt;= 1, значит зависимости нету. Если </w:t>
-      </w:r>
-      <w:proofErr w:type="gramStart"/>
-      <w:r>
-        <w:t>же &gt;</w:t>
-      </w:r>
-      <w:proofErr w:type="gramEnd"/>
-      <w:r>
-        <w:t xml:space="preserve"> 1, то зависимость есть. Чем больше единицы, тем вероятней то, что эти команды использовались вместе.</w:t>
+        <w:t>На слайде представлен пример расчета коэффициента зависимости</w:t>
+      </w:r>
+      <w:r>
+        <w:t>.</w:t>
       </w:r>
     </w:p>
     <w:p>
       <w:pPr>
         <w:pStyle w:val="1"/>
         <w:rPr>
-          <w:color w:val="FF0000"/>
-        </w:rPr>
-      </w:pPr>
-      <w:commentRangeStart w:id="0"/>
+          <w:color w:val="808080" w:themeColor="background1" w:themeShade="80"/>
+        </w:rPr>
+      </w:pPr>
+      <w:commentRangeStart w:id="1"/>
       <w:r>
         <w:rPr>
           <w:bCs/>
-          <w:color w:val="FF0000"/>
+          <w:color w:val="808080" w:themeColor="background1" w:themeShade="80"/>
         </w:rPr>
         <w:t>Ключевые этапы алгоритма</w:t>
       </w:r>
-      <w:commentRangeEnd w:id="0"/>
+      <w:commentRangeEnd w:id="1"/>
       <w:r>
         <w:rPr>
           <w:rStyle w:val="a5"/>
           <w:rFonts w:eastAsiaTheme="minorHAnsi" w:cstheme="minorBidi"/>
           <w:b w:val="0"/>
-          <w:color w:val="auto"/>
-        </w:rPr>
-        <w:commentReference w:id="0"/>
+          <w:color w:val="808080" w:themeColor="background1" w:themeShade="80"/>
+        </w:rPr>
+        <w:commentReference w:id="1"/>
       </w:r>
     </w:p>
     <w:p>
@@ -500,7 +858,19 @@
         <w:rPr>
           <w:color w:val="808080" w:themeColor="background1" w:themeShade="80"/>
         </w:rPr>
-        <w:t>При этом на первом шаге алгоритме берутся все возможные одноэлементные последовательности.</w:t>
+        <w:t>При этом на первом шаге алгоритм</w:t>
+      </w:r>
+      <w:r>
+        <w:rPr>
+          <w:color w:val="808080" w:themeColor="background1" w:themeShade="80"/>
+        </w:rPr>
+        <w:t>а</w:t>
+      </w:r>
+      <w:r>
+        <w:rPr>
+          <w:color w:val="808080" w:themeColor="background1" w:themeShade="80"/>
+        </w:rPr>
+        <w:t xml:space="preserve"> берутся все возможные одноэлементные последовательности.</w:t>
       </w:r>
     </w:p>
     <w:p>
@@ -517,13 +887,66 @@
       </w:r>
     </w:p>
     <w:p>
-      <w:pPr>
+      <w:r>
+        <w:t>При генерации кандидатов просто перебираются все сочетания текущих последовательностей, и если условие их объединения выполняется, то добавляется новый кандидат.</w:t>
+      </w:r>
+    </w:p>
+    <w:p>
+      <w:pPr>
+        <w:pStyle w:val="1"/>
+      </w:pPr>
+      <w:r>
+        <w:t>Проверка поддержки кандидата сессией</w:t>
+      </w:r>
+    </w:p>
+    <w:p>
+      <w:r>
+        <w:t>При подсчете поддержки кандидатов каждая сессия проверяется на содержание рассматриваемой последовательности. На данном этапе алгоритм переключается между двумя фазами: поиск следующей и предыдущей команды (</w:t>
+      </w:r>
+      <w:r>
+        <w:t xml:space="preserve">по </w:t>
+      </w:r>
+      <w:r>
+        <w:t xml:space="preserve">англ. </w:t>
+      </w:r>
+      <w:r>
         <w:rPr>
           <w:lang w:val="en-US"/>
         </w:rPr>
-      </w:pPr>
-      <w:r>
-        <w:t>При генерации кандидатов просто перебираются все сочетания текущих последовательностей, и если условие их объединения выполняется, то добавляется новый кандидат.</w:t>
+        <w:t>forward</w:t>
+      </w:r>
+      <w:r>
+        <w:t xml:space="preserve"> </w:t>
+      </w:r>
+      <w:r>
+        <w:t xml:space="preserve">и </w:t>
+      </w:r>
+      <w:r>
+        <w:rPr>
+          <w:lang w:val="en-US"/>
+        </w:rPr>
+        <w:t>backward</w:t>
+      </w:r>
+      <w:r>
+        <w:t xml:space="preserve"> </w:t>
+      </w:r>
+      <w:r>
+        <w:rPr>
+          <w:lang w:val="en-US"/>
+        </w:rPr>
+        <w:t>phase</w:t>
+      </w:r>
+      <w:r>
+        <w:t>)</w:t>
+      </w:r>
+      <w:r>
+        <w:t>. Происходит это пока последовательность не будет полностью найдена или же какая-либо команда из нее</w:t>
+      </w:r>
+      <w:r>
+        <w:t xml:space="preserve"> не</w:t>
+      </w:r>
+      <w:r>
+        <w:t xml:space="preserve"> будет отсутствовать.</w:t>
       </w:r>
     </w:p>
     <w:p>
@@ -531,108 +954,241 @@
         <w:pStyle w:val="1"/>
       </w:pPr>
       <w:r>
-        <w:t>Проверка поддержки кандидата сессией</w:t>
-      </w:r>
-    </w:p>
-    <w:p>
-      <w:r>
-        <w:t>При подсчете поддержки кандидатов каждая сессия проверяется на содержание рассматриваемой последовательности. На данном этапе алгоритм переключается между двумя фазами: поиск следующей и предыдущей команды (</w:t>
-      </w:r>
-      <w:r>
-        <w:t xml:space="preserve">по </w:t>
-      </w:r>
-      <w:r>
-        <w:t xml:space="preserve">англ. </w:t>
-      </w:r>
-      <w:r>
-        <w:rPr>
-          <w:lang w:val="en-US"/>
-        </w:rPr>
-        <w:t>forward</w:t>
+        <w:t>Структура программного обеспечения</w:t>
+      </w:r>
+    </w:p>
+    <w:p>
+      <w:r>
+        <w:t>На данном слайде представлена структура ПО.</w:t>
+      </w:r>
+    </w:p>
+    <w:p>
+      <w:pPr>
+        <w:rPr>
+          <w:color w:val="808080" w:themeColor="background1" w:themeShade="80"/>
+        </w:rPr>
+      </w:pPr>
+      <w:r>
+        <w:rPr>
+          <w:color w:val="808080" w:themeColor="background1" w:themeShade="80"/>
+        </w:rPr>
+        <w:t>Процесс взаимодействия с программной обычно выглядит следующим образом:</w:t>
+      </w:r>
+    </w:p>
+    <w:p>
+      <w:pPr>
+        <w:rPr>
+          <w:b/>
+        </w:rPr>
+      </w:pPr>
+      <w:r>
+        <w:t>Модуль преобразования логов записывает данные в таблицу с помощью модуля взаимодействия с базами данных. А модуль вычисления часто встречающихся последовательностей</w:t>
+      </w:r>
+      <w:r>
+        <w:rPr>
+          <w:color w:val="808080" w:themeColor="background1" w:themeShade="80"/>
+        </w:rPr>
+        <w:t xml:space="preserve">, реализующий разработанный метод, </w:t>
+      </w:r>
+      <w:r>
+        <w:rPr>
+          <w:color w:val="000000" w:themeColor="text1"/>
+        </w:rPr>
+        <w:t>на основе этой базы данных вычисляет результат, для передачи его пользователю через интерфейс.</w:t>
+      </w:r>
+    </w:p>
+    <w:p>
+      <w:pPr>
+        <w:pStyle w:val="1"/>
+      </w:pPr>
+      <w:r>
+        <w:t>Сравнительный анализ времени выполнения метода в</w:t>
       </w:r>
       <w:r>
         <w:t xml:space="preserve"> </w:t>
       </w:r>
       <w:r>
-        <w:t xml:space="preserve">и </w:t>
-      </w:r>
-      <w:r>
-        <w:rPr>
-          <w:lang w:val="en-US"/>
-        </w:rPr>
-        <w:t>backward</w:t>
+        <w:t>зависимости от параметров</w:t>
+      </w:r>
+    </w:p>
+    <w:p>
+      <w:pPr>
+        <w:rPr>
+          <w:color w:val="808080" w:themeColor="background1" w:themeShade="80"/>
+        </w:rPr>
+      </w:pPr>
+      <w:r>
+        <w:t xml:space="preserve">В качестве исследования </w:t>
+      </w:r>
+      <w:r>
+        <w:t>мною был проведён с</w:t>
+      </w:r>
+      <w:r>
+        <w:t>равнительный анализ времени выполнения</w:t>
+      </w:r>
+      <w:r>
+        <w:t xml:space="preserve"> разработанного метода </w:t>
+      </w:r>
+      <w:r>
+        <w:rPr>
+          <w:color w:val="808080" w:themeColor="background1" w:themeShade="80"/>
+        </w:rPr>
+        <w:t>в зависимости от параметров</w:t>
+      </w:r>
+      <w:r>
+        <w:rPr>
+          <w:color w:val="808080" w:themeColor="background1" w:themeShade="80"/>
+        </w:rPr>
+        <w:t xml:space="preserve"> минимальной поддержки и минимального, максимального разрывов между командами.</w:t>
+      </w:r>
+    </w:p>
+    <w:p>
+      <w:r>
+        <w:lastRenderedPageBreak/>
+        <w:t>Как и ожидалось, при уменьшении минимального уровня поддержки, время выполнения будет расти т.к. в таком случае больше последовательностей будут проходить отбор</w:t>
+      </w:r>
+      <w:r>
+        <w:t>, ч</w:t>
+      </w:r>
+      <w:r>
+        <w:t xml:space="preserve">то видно по </w:t>
+      </w:r>
+      <w:r>
+        <w:t>1ому</w:t>
+      </w:r>
+      <w:r>
+        <w:t xml:space="preserve"> графику.</w:t>
       </w:r>
       <w:r>
         <w:t xml:space="preserve"> </w:t>
       </w:r>
       <w:r>
         <w:rPr>
-          <w:lang w:val="en-US"/>
-        </w:rPr>
-        <w:t>phase</w:t>
-      </w:r>
-      <w:r>
-        <w:t>)</w:t>
-      </w:r>
-      <w:r>
-        <w:t>. Происходит это пока последовательность не будет полностью найдена или же какая-либо команда из нее</w:t>
-      </w:r>
-      <w:r>
-        <w:t xml:space="preserve"> не</w:t>
-      </w:r>
-      <w:r>
-        <w:t xml:space="preserve"> будет отсутствовать.</w:t>
-      </w:r>
-    </w:p>
-    <w:p/>
-    <w:p/>
+          <w:color w:val="808080" w:themeColor="background1" w:themeShade="80"/>
+        </w:rPr>
+        <w:t>Особенно видна разница между временем выполнения при значениях минимальной поддержки 0.02 и 0.01.</w:t>
+      </w:r>
+    </w:p>
+    <w:p>
+      <w:r>
+        <w:t>На 2ом графике мы видим, что п</w:t>
+      </w:r>
+      <w:r>
+        <w:t xml:space="preserve">ри увеличении минимального разрыва между командами, время выполнения уменьшается т.к. в таком случае получается меньше последовательностей из-за увеличения ограничения. </w:t>
+      </w:r>
+      <w:r>
+        <w:rPr>
+          <w:color w:val="808080" w:themeColor="background1" w:themeShade="80"/>
+        </w:rPr>
+        <w:t>К тому же, чем больше записей в базе данных, тем сильнее влияет изменения параметра min_gap.</w:t>
+      </w:r>
+    </w:p>
+    <w:p>
+      <w:r>
+        <w:t>На последнем графике видно, что п</w:t>
+      </w:r>
+      <w:r>
+        <w:t>ри уменьшении максимального разрыва между командами, время выполнения тоже уменьшается, потому что в этой ситуации, также получается меньше последовательностей проходят ограничения.</w:t>
+      </w:r>
+    </w:p>
     <w:p>
       <w:pPr>
         <w:pStyle w:val="1"/>
       </w:pPr>
       <w:r>
-        <w:lastRenderedPageBreak/>
-        <w:t>Структура программного обеспечения</w:t>
-      </w:r>
-    </w:p>
-    <w:p>
-      <w:r>
-        <w:t>На данном слайде представлена структура ПО.</w:t>
-      </w:r>
-    </w:p>
-    <w:p>
-      <w:pPr>
-        <w:rPr>
-          <w:color w:val="808080" w:themeColor="background1" w:themeShade="80"/>
-        </w:rPr>
-      </w:pPr>
-      <w:r>
-        <w:rPr>
-          <w:color w:val="808080" w:themeColor="background1" w:themeShade="80"/>
-        </w:rPr>
-        <w:t>Процесс взаимодействия с программной обычно выглядит следующим образом:</w:t>
-      </w:r>
-    </w:p>
-    <w:p>
-      <w:pPr>
-        <w:rPr>
-          <w:b/>
-        </w:rPr>
-      </w:pPr>
-      <w:r>
-        <w:t>Модуль преобразования логов записывает данные в таблицу с помощью модуля взаимодействия с базами данных. А модуль вычисления часто встречающихся последовательностей</w:t>
-      </w:r>
-      <w:r>
-        <w:rPr>
-          <w:color w:val="808080" w:themeColor="background1" w:themeShade="80"/>
-        </w:rPr>
-        <w:t xml:space="preserve">, реализующий разработанный метод, </w:t>
-      </w:r>
-      <w:r>
+        <w:t>Сравнительный анализ времени выполнения этапов метода</w:t>
+      </w:r>
+    </w:p>
+    <w:p>
+      <w:pPr>
+        <w:rPr>
+          <w:color w:val="808080" w:themeColor="background1" w:themeShade="80"/>
+        </w:rPr>
+      </w:pPr>
+      <w:r>
+        <w:t xml:space="preserve">Также мною был проведён </w:t>
+      </w:r>
+      <w:r>
+        <w:t>с</w:t>
+      </w:r>
+      <w:r>
+        <w:t>равнительный анализ времени выполнения этапов метода</w:t>
+      </w:r>
+      <w:r>
+        <w:t>,</w:t>
+      </w:r>
+      <w:r>
+        <w:t xml:space="preserve"> </w:t>
+      </w:r>
+      <w:r>
+        <w:t>в</w:t>
+      </w:r>
+      <w:r>
+        <w:t xml:space="preserve"> результате </w:t>
+      </w:r>
+      <w:r>
+        <w:t>которого,</w:t>
+      </w:r>
+      <w:r>
+        <w:t xml:space="preserve"> можно сделать вывод, что подсчет поддержки кандидатов занимает большую часть времени, чем их генерация.</w:t>
+      </w:r>
+    </w:p>
+    <w:p>
+      <w:pPr>
+        <w:pStyle w:val="1"/>
+      </w:pPr>
+      <w:r>
+        <w:t>Заключение</w:t>
+      </w:r>
+    </w:p>
+    <w:p>
+      <w:pPr>
         <w:rPr>
           <w:color w:val="000000" w:themeColor="text1"/>
         </w:rPr>
-        <w:t>на основе этой базы данных вычисляет результат, для передачи его пользователю через интерфейс.</w:t>
+      </w:pPr>
+      <w:r>
+        <w:rPr>
+          <w:color w:val="000000" w:themeColor="text1"/>
+        </w:rPr>
+        <w:t>По итогу проделанной работы была достигнута цель</w:t>
+      </w:r>
+      <w:r>
+        <w:rPr>
+          <w:color w:val="000000" w:themeColor="text1"/>
+        </w:rPr>
+        <w:t xml:space="preserve"> и </w:t>
+      </w:r>
+      <w:r>
+        <w:rPr>
+          <w:color w:val="000000" w:themeColor="text1"/>
+        </w:rPr>
+        <w:t>решены все поставленные задачи, перечисленные на экране.</w:t>
+      </w:r>
+    </w:p>
+    <w:p>
+      <w:pPr>
+        <w:rPr>
+          <w:color w:val="808080" w:themeColor="background1" w:themeShade="80"/>
+        </w:rPr>
+      </w:pPr>
+      <w:r>
+        <w:rPr>
+          <w:color w:val="808080" w:themeColor="background1" w:themeShade="80"/>
+        </w:rPr>
+        <w:t>По итогу проделанной работы была достигнута цель – разработан и программно реализован метод анализа активности пользователей САПР с использованием поиска последовательных шаблонов</w:t>
+      </w:r>
+      <w:r>
+        <w:rPr>
+          <w:color w:val="808080" w:themeColor="background1" w:themeShade="80"/>
+        </w:rPr>
+        <w:t>, а т</w:t>
+      </w:r>
+      <w:r>
+        <w:rPr>
+          <w:color w:val="808080" w:themeColor="background1" w:themeShade="80"/>
+        </w:rPr>
+        <w:t>акже были решены все поставленные задачи, перечисленные на экране.</w:t>
       </w:r>
     </w:p>
     <w:p>
@@ -640,226 +1196,18 @@
         <w:pStyle w:val="1"/>
       </w:pPr>
       <w:r>
-        <w:t>Сравнительный анализ времени выполнения метода в</w:t>
-      </w:r>
-      <w:r>
-        <w:t xml:space="preserve"> </w:t>
-      </w:r>
-      <w:r>
-        <w:t>зависимости от параметров</w:t>
-      </w:r>
-    </w:p>
-    <w:p>
-      <w:pPr>
-        <w:rPr>
-          <w:color w:val="808080" w:themeColor="background1" w:themeShade="80"/>
-        </w:rPr>
-      </w:pPr>
-      <w:r>
-        <w:t xml:space="preserve">В качестве исследования </w:t>
-      </w:r>
-      <w:r>
-        <w:t>мною был проведён с</w:t>
-      </w:r>
-      <w:r>
-        <w:t>равнительный анализ времени выполнения</w:t>
-      </w:r>
-      <w:r>
-        <w:t xml:space="preserve"> разработанного метода </w:t>
-      </w:r>
-      <w:r>
-        <w:rPr>
-          <w:color w:val="808080" w:themeColor="background1" w:themeShade="80"/>
-        </w:rPr>
-        <w:t>в зависимости от параметров</w:t>
-      </w:r>
-      <w:r>
-        <w:rPr>
-          <w:color w:val="808080" w:themeColor="background1" w:themeShade="80"/>
-        </w:rPr>
-        <w:t xml:space="preserve"> минимальной поддержки и минимального, максимального разрывов между командами.</w:t>
-      </w:r>
-    </w:p>
-    <w:p>
-      <w:r>
-        <w:t>Как и ожидалось, при уменьшении минимального уровня поддержки, время выполнения будет расти т.к. в таком случае больше последовательностей будут проходить отбор</w:t>
-      </w:r>
-      <w:r>
-        <w:t>, ч</w:t>
-      </w:r>
-      <w:r>
-        <w:t xml:space="preserve">то видно по </w:t>
-      </w:r>
-      <w:r>
-        <w:t>1ому</w:t>
-      </w:r>
-      <w:r>
-        <w:t xml:space="preserve"> графику.</w:t>
-      </w:r>
-      <w:r>
-        <w:t xml:space="preserve"> </w:t>
-      </w:r>
-      <w:r>
-        <w:rPr>
-          <w:color w:val="808080" w:themeColor="background1" w:themeShade="80"/>
-        </w:rPr>
-        <w:t>Особенно видна разница между временем выполнения при значениях минимальной поддержки 0.02 и 0.01.</w:t>
-      </w:r>
-    </w:p>
-    <w:p>
-      <w:r>
-        <w:t>На 2ом графике мы видим, что п</w:t>
-      </w:r>
-      <w:r>
-        <w:t xml:space="preserve">ри увеличении минимального разрыва между командами, время выполнения уменьшается т.к. в таком случае получается меньше последовательностей из-за увеличения ограничения. </w:t>
-      </w:r>
-      <w:r>
-        <w:rPr>
-          <w:color w:val="808080" w:themeColor="background1" w:themeShade="80"/>
-        </w:rPr>
-        <w:t xml:space="preserve">К тому же, чем больше записей в базе данных, тем сильнее влияет изменения параметра </w:t>
-      </w:r>
-      <w:proofErr w:type="spellStart"/>
-      <w:r>
-        <w:rPr>
-          <w:color w:val="808080" w:themeColor="background1" w:themeShade="80"/>
-        </w:rPr>
-        <w:t>min_gap</w:t>
-      </w:r>
-      <w:proofErr w:type="spellEnd"/>
-      <w:r>
-        <w:rPr>
-          <w:color w:val="808080" w:themeColor="background1" w:themeShade="80"/>
-        </w:rPr>
-        <w:t>.</w:t>
-      </w:r>
-    </w:p>
-    <w:p>
-      <w:r>
-        <w:t>На последнем графике видно, что п</w:t>
-      </w:r>
-      <w:r>
-        <w:t>ри уменьшении максимального разрыва между командами, время выполнения тоже уменьшается, потому что в этой ситуации, также получается меньше последовательностей проходят ограничения.</w:t>
-      </w:r>
-    </w:p>
-    <w:p>
-      <w:pPr>
-        <w:pStyle w:val="1"/>
-      </w:pPr>
-      <w:r>
-        <w:t>Сравнительный анализ времени выполнения этапов метода</w:t>
-      </w:r>
-    </w:p>
-    <w:p>
-      <w:pPr>
-        <w:rPr>
-          <w:color w:val="808080" w:themeColor="background1" w:themeShade="80"/>
-        </w:rPr>
-      </w:pPr>
-      <w:r>
-        <w:t xml:space="preserve">Также мною был проведён </w:t>
-      </w:r>
-      <w:r>
-        <w:t>с</w:t>
-      </w:r>
-      <w:r>
-        <w:t>равнительный анализ времени выполнения этапов метода</w:t>
-      </w:r>
-      <w:r>
-        <w:t>,</w:t>
-      </w:r>
-      <w:r>
-        <w:t xml:space="preserve"> </w:t>
-      </w:r>
-      <w:r>
-        <w:t>в</w:t>
-      </w:r>
-      <w:r>
-        <w:t xml:space="preserve"> результате </w:t>
-      </w:r>
-      <w:r>
-        <w:t>которого,</w:t>
-      </w:r>
-      <w:r>
-        <w:t xml:space="preserve"> можно сделать вывод, что подсчет поддержки кандидатов занимает большую часть времени, чем их генерация.</w:t>
-      </w:r>
-    </w:p>
-    <w:p>
-      <w:pPr>
-        <w:pStyle w:val="1"/>
-      </w:pPr>
-      <w:r>
-        <w:t>Заключение</w:t>
-      </w:r>
-    </w:p>
-    <w:p>
-      <w:pPr>
-        <w:rPr>
-          <w:color w:val="000000" w:themeColor="text1"/>
-        </w:rPr>
-      </w:pPr>
-      <w:r>
-        <w:rPr>
-          <w:color w:val="000000" w:themeColor="text1"/>
-        </w:rPr>
-        <w:t>По итогу проделанной работы была достигнута цель</w:t>
-      </w:r>
-      <w:r>
-        <w:rPr>
-          <w:color w:val="000000" w:themeColor="text1"/>
-        </w:rPr>
-        <w:t xml:space="preserve"> и </w:t>
-      </w:r>
-      <w:r>
-        <w:rPr>
-          <w:color w:val="000000" w:themeColor="text1"/>
-        </w:rPr>
-        <w:t>решены все поставленные задачи, перечисленные на экране.</w:t>
-      </w:r>
-    </w:p>
-    <w:p>
-      <w:pPr>
-        <w:rPr>
-          <w:color w:val="808080" w:themeColor="background1" w:themeShade="80"/>
-        </w:rPr>
-      </w:pPr>
-      <w:r>
-        <w:rPr>
-          <w:color w:val="808080" w:themeColor="background1" w:themeShade="80"/>
-        </w:rPr>
-        <w:t>По итогу проделанной работы была достигнута цель – разработан и программно реализован метод анализа активности пользователей САПР с использованием поиска последовательных шаблонов</w:t>
-      </w:r>
-      <w:r>
-        <w:rPr>
-          <w:color w:val="808080" w:themeColor="background1" w:themeShade="80"/>
-        </w:rPr>
-        <w:t>, а т</w:t>
-      </w:r>
-      <w:r>
-        <w:rPr>
-          <w:color w:val="808080" w:themeColor="background1" w:themeShade="80"/>
-        </w:rPr>
-        <w:t>акже были решены все поставленные задачи, перечисленные на экране.</w:t>
-      </w:r>
-    </w:p>
-    <w:p>
-      <w:pPr>
-        <w:pStyle w:val="1"/>
-        <w:rPr>
-          <w:color w:val="FF0000"/>
-        </w:rPr>
-      </w:pPr>
-      <w:r>
-        <w:rPr>
-          <w:color w:val="FF0000"/>
-        </w:rPr>
-        <w:lastRenderedPageBreak/>
         <w:t>Перспективы дальнейшего развития</w:t>
       </w:r>
     </w:p>
     <w:p>
       <w:r>
-        <w:t>В качестве возможных путей развития данного метода можно выделить следующие:</w:t>
+        <w:t>В качестве возможных путей развития данно</w:t>
+      </w:r>
+      <w:r>
+        <w:t xml:space="preserve">й разработки </w:t>
+      </w:r>
+      <w:r>
+        <w:t>можно выделить следующие:</w:t>
       </w:r>
     </w:p>
     <w:p>
@@ -870,7 +1218,13 @@
         </w:numPr>
       </w:pPr>
       <w:r>
-        <w:t>возможность предсказания следующей команды;</w:t>
+        <w:t>В</w:t>
+      </w:r>
+      <w:r>
+        <w:t>озможность предсказания следующей команды</w:t>
+      </w:r>
+      <w:r>
+        <w:t xml:space="preserve"> пользователю</w:t>
       </w:r>
     </w:p>
     <w:p>
@@ -881,7 +1235,10 @@
         </w:numPr>
       </w:pPr>
       <w:r>
-        <w:t>подсчет процента содержания найденных последовательностей в сессиях или других характеристик для получения дополнительной информации;</w:t>
+        <w:t>П</w:t>
+      </w:r>
+      <w:r>
+        <w:t>одсчет процента содержания найденных последовательностей в сессиях или других характеристик для получения дополнительной информации</w:t>
       </w:r>
     </w:p>
     <w:p>
@@ -892,16 +1249,7 @@
         </w:numPr>
       </w:pPr>
       <w:r>
-        <w:t>ч</w:t>
-      </w:r>
-      <w:r>
-        <w:t>то-то</w:t>
-      </w:r>
-      <w:r>
-        <w:t xml:space="preserve"> еще</w:t>
-      </w:r>
-      <w:r>
-        <w:t>.</w:t>
+        <w:t>Оценка времени, необходимого для выполнения последовательности</w:t>
       </w:r>
     </w:p>
     <w:p>
@@ -950,7 +1298,7 @@
 
 <file path=word/comments.xml><?xml version="1.0" encoding="utf-8"?>
 <w:comments xmlns:wpc="http://schemas.microsoft.com/office/word/2010/wordprocessingCanvas" xmlns:cx="http://schemas.microsoft.com/office/drawing/2014/chartex" xmlns:cx1="http://schemas.microsoft.com/office/drawing/2015/9/8/chartex" xmlns:cx2="http://schemas.microsoft.com/office/drawing/2015/10/21/chartex" xmlns:cx3="http://schemas.microsoft.com/office/drawing/2016/5/9/chartex" xmlns:cx4="http://schemas.microsoft.com/office/drawing/2016/5/10/chartex" xmlns:cx5="http://schemas.microsoft.com/office/drawing/2016/5/11/chartex" xmlns:cx6="http://schemas.microsoft.com/office/drawing/2016/5/12/chartex" xmlns:cx7="http://schemas.microsoft.com/office/drawing/2016/5/13/chartex" xmlns:cx8="http://schemas.microsoft.com/office/drawing/2016/5/14/chartex" xmlns:mc="http://schemas.openxmlformats.org/markup-compatibility/2006" xmlns:aink="http://schemas.microsoft.com/office/drawing/2016/ink" xmlns:am3d="http://schemas.microsoft.com/office/drawing/2017/model3d" xmlns:o="urn:schemas-microsoft-com:office:office" xmlns:r="http://schemas.openxmlformats.org/officeDocument/2006/relationships" xmlns:m="http://schemas.openxmlformats.org/officeDocument/2006/math" xmlns:v="urn:schemas-microsoft-com:vml" xmlns:wp14="http://schemas.microsoft.com/office/word/2010/wordprocessingDrawing" xmlns:wp="http://schemas.openxmlformats.org/drawingml/2006/wordprocessingDrawing" xmlns:w10="urn:schemas-microsoft-com:office:word" xmlns:w="http://schemas.openxmlformats.org/wordprocessingml/2006/main" xmlns:w14="http://schemas.microsoft.com/office/word/2010/wordml" xmlns:w15="http://schemas.microsoft.com/office/word/2012/wordml" xmlns:w16cex="http://schemas.microsoft.com/office/word/2018/wordml/cex" xmlns:w16cid="http://schemas.microsoft.com/office/word/2016/wordml/cid" xmlns:w16="http://schemas.microsoft.com/office/word/2018/wordml" xmlns:w16sdtdh="http://schemas.microsoft.com/office/word/2020/wordml/sdtdatahash" xmlns:w16se="http://schemas.microsoft.com/office/word/2015/wordml/symex" xmlns:wpg="http://schemas.microsoft.com/office/word/2010/wordprocessingGroup" xmlns:wpi="http://schemas.microsoft.com/office/word/2010/wordprocessingInk" xmlns:wne="http://schemas.microsoft.com/office/word/2006/wordml" xmlns:wps="http://schemas.microsoft.com/office/word/2010/wordprocessingShape" mc:Ignorable="w14 w15 w16se w16cid w16 w16cex w16sdtdh wp14">
-  <w:comment w:id="0" w:author="Arseny" w:date="2023-05-27T00:23:00Z" w:initials="A">
+  <w:comment w:id="1" w:author="Arseny" w:date="2023-05-27T00:23:00Z" w:initials="A">
     <w:p>
       <w:pPr>
         <w:pStyle w:val="a6"/>

</xml_diff>